<commit_message>
Added code for calculating isochrones with multiple GraphHopper online APIs
</commit_message>
<xml_diff>
--- a/Rail_transit_availability/Post_opis/opis_LinkedIn.docx
+++ b/Rail_transit_availability/Post_opis/opis_LinkedIn.docx
@@ -94,7 +94,15 @@
         <w:t xml:space="preserve">enters are usually </w:t>
       </w:r>
       <w:r>
-        <w:t>well served by rail transit, with the 700m radia often overlapping.</w:t>
+        <w:t xml:space="preserve">well served by rail transit, with the 700m </w:t>
+      </w:r>
+      <w:proofErr w:type="spellStart"/>
+      <w:r>
+        <w:t>radia</w:t>
+      </w:r>
+      <w:proofErr w:type="spellEnd"/>
+      <w:r>
+        <w:t xml:space="preserve"> often overlapping.</w:t>
       </w:r>
       <w:r>
         <w:t xml:space="preserve"> Barcelona, Madrid and Paris stand out with particularly dense networks in their centers. London underground system also has a dense network in the center but it covers a surprisingly small area. </w:t>
@@ -144,6 +152,8 @@
         <w:t>they shouldn’t overshadow the general picture.</w:t>
       </w:r>
     </w:p>
+    <w:p/>
+    <w:p/>
     <w:sectPr>
       <w:pgSz w:w="11906" w:h="16838"/>
       <w:pgMar w:top="1440" w:right="1440" w:bottom="1440" w:left="1440" w:header="708" w:footer="708" w:gutter="0"/>

</xml_diff>